<commit_message>
Taller de Programación - TP 13
</commit_message>
<xml_diff>
--- a/6. Taller de Programación/Trabajos Prácticos/3. Módulo Concurrente/Trabajo Práctico N° 11/Trabajo Práctico N° 11 (R).docx
+++ b/6. Taller de Programación/Trabajos Prácticos/3. Módulo Concurrente/Trabajo Práctico N° 11/Trabajo Práctico N° 11 (R).docx
@@ -12817,7 +12817,21 @@
           <w:rFonts w:ascii="Times New Roman" w:eastAsiaTheme="minorEastAsia" w:hAnsi="Times New Roman" w:cs="Times New Roman"/>
           <w:sz w:val="24"/>
         </w:rPr>
-        <w:t xml:space="preserve">1_1 </w:t>
+        <w:t>1</w:t>
+      </w:r>
+      <w:r>
+        <w:rPr>
+          <w:rFonts w:ascii="Times New Roman" w:eastAsiaTheme="minorEastAsia" w:hAnsi="Times New Roman" w:cs="Times New Roman"/>
+          <w:sz w:val="24"/>
+        </w:rPr>
+        <w:t>a</w:t>
+      </w:r>
+      <w:r>
+        <w:rPr>
+          <w:rFonts w:ascii="Times New Roman" w:eastAsiaTheme="minorEastAsia" w:hAnsi="Times New Roman" w:cs="Times New Roman"/>
+          <w:sz w:val="24"/>
+        </w:rPr>
+        <w:t xml:space="preserve"> </w:t>
       </w:r>
       <w:r>
         <w:rPr>
@@ -12839,7 +12853,14 @@
           <w:rFonts w:ascii="Times New Roman" w:eastAsiaTheme="minorEastAsia" w:hAnsi="Times New Roman" w:cs="Times New Roman"/>
           <w:sz w:val="24"/>
         </w:rPr>
-        <w:t xml:space="preserve">  area1_2</w:t>
+        <w:t xml:space="preserve">  area1</w:t>
+      </w:r>
+      <w:r>
+        <w:rPr>
+          <w:rFonts w:ascii="Times New Roman" w:eastAsiaTheme="minorEastAsia" w:hAnsi="Times New Roman" w:cs="Times New Roman"/>
+          <w:sz w:val="24"/>
+        </w:rPr>
+        <w:t>b</w:t>
       </w:r>
       <w:r>
         <w:rPr>
@@ -12882,7 +12903,21 @@
           <w:rFonts w:ascii="Times New Roman" w:eastAsiaTheme="minorEastAsia" w:hAnsi="Times New Roman" w:cs="Times New Roman"/>
           <w:sz w:val="24"/>
         </w:rPr>
-        <w:t>_</w:t>
+        <w:t>a</w:t>
+      </w:r>
+      <w:r>
+        <w:rPr>
+          <w:rFonts w:ascii="Times New Roman" w:eastAsiaTheme="minorEastAsia" w:hAnsi="Times New Roman" w:cs="Times New Roman"/>
+          <w:sz w:val="24"/>
+        </w:rPr>
+        <w:t xml:space="preserve"> </w:t>
+      </w:r>
+      <w:r>
+        <w:rPr>
+          <w:rFonts w:ascii="Times New Roman" w:eastAsiaTheme="minorEastAsia" w:hAnsi="Times New Roman" w:cs="Times New Roman"/>
+          <w:sz w:val="24"/>
+        </w:rPr>
+        <w:t>: AreaP(75,8</w:t>
       </w:r>
       <w:r>
         <w:rPr>
@@ -12896,6 +12931,49 @@
           <w:rFonts w:ascii="Times New Roman" w:eastAsiaTheme="minorEastAsia" w:hAnsi="Times New Roman" w:cs="Times New Roman"/>
           <w:sz w:val="24"/>
         </w:rPr>
+        <w:t>,75,</w:t>
+      </w:r>
+      <w:r>
+        <w:rPr>
+          <w:rFonts w:ascii="Times New Roman" w:eastAsiaTheme="minorEastAsia" w:hAnsi="Times New Roman" w:cs="Times New Roman"/>
+          <w:sz w:val="24"/>
+        </w:rPr>
+        <w:t>100</w:t>
+      </w:r>
+      <w:r>
+        <w:rPr>
+          <w:rFonts w:ascii="Times New Roman" w:eastAsiaTheme="minorEastAsia" w:hAnsi="Times New Roman" w:cs="Times New Roman"/>
+          <w:sz w:val="24"/>
+        </w:rPr>
+        <w:t>)</w:t>
+      </w:r>
+    </w:p>
+    <w:p>
+      <w:pPr>
+        <w:rPr>
+          <w:rFonts w:ascii="Times New Roman" w:eastAsiaTheme="minorEastAsia" w:hAnsi="Times New Roman" w:cs="Times New Roman"/>
+          <w:sz w:val="24"/>
+        </w:rPr>
+      </w:pPr>
+      <w:r>
+        <w:rPr>
+          <w:rFonts w:ascii="Times New Roman" w:eastAsiaTheme="minorEastAsia" w:hAnsi="Times New Roman" w:cs="Times New Roman"/>
+          <w:sz w:val="24"/>
+        </w:rPr>
+        <w:t xml:space="preserve">  area2</w:t>
+      </w:r>
+      <w:r>
+        <w:rPr>
+          <w:rFonts w:ascii="Times New Roman" w:eastAsiaTheme="minorEastAsia" w:hAnsi="Times New Roman" w:cs="Times New Roman"/>
+          <w:sz w:val="24"/>
+        </w:rPr>
+        <w:t>b</w:t>
+      </w:r>
+      <w:r>
+        <w:rPr>
+          <w:rFonts w:ascii="Times New Roman" w:eastAsiaTheme="minorEastAsia" w:hAnsi="Times New Roman" w:cs="Times New Roman"/>
+          <w:sz w:val="24"/>
+        </w:rPr>
         <w:t xml:space="preserve"> </w:t>
       </w:r>
       <w:r>
@@ -12903,7 +12981,7 @@
           <w:rFonts w:ascii="Times New Roman" w:eastAsiaTheme="minorEastAsia" w:hAnsi="Times New Roman" w:cs="Times New Roman"/>
           <w:sz w:val="24"/>
         </w:rPr>
-        <w:t>: AreaP(75,8</w:t>
+        <w:t>: AreaP(80,8</w:t>
       </w:r>
       <w:r>
         <w:rPr>
@@ -12917,7 +12995,7 @@
           <w:rFonts w:ascii="Times New Roman" w:eastAsiaTheme="minorEastAsia" w:hAnsi="Times New Roman" w:cs="Times New Roman"/>
           <w:sz w:val="24"/>
         </w:rPr>
-        <w:t>,75,</w:t>
+        <w:t>,80,</w:t>
       </w:r>
       <w:r>
         <w:rPr>
@@ -12946,7 +13024,21 @@
           <w:rFonts w:ascii="Times New Roman" w:eastAsiaTheme="minorEastAsia" w:hAnsi="Times New Roman" w:cs="Times New Roman"/>
           <w:sz w:val="24"/>
         </w:rPr>
-        <w:t xml:space="preserve">  area2_2</w:t>
+        <w:t xml:space="preserve">  area</w:t>
+      </w:r>
+      <w:r>
+        <w:rPr>
+          <w:rFonts w:ascii="Times New Roman" w:eastAsiaTheme="minorEastAsia" w:hAnsi="Times New Roman" w:cs="Times New Roman"/>
+          <w:sz w:val="24"/>
+        </w:rPr>
+        <w:t>3</w:t>
+      </w:r>
+      <w:r>
+        <w:rPr>
+          <w:rFonts w:ascii="Times New Roman" w:eastAsiaTheme="minorEastAsia" w:hAnsi="Times New Roman" w:cs="Times New Roman"/>
+          <w:sz w:val="24"/>
+        </w:rPr>
+        <w:t>a</w:t>
       </w:r>
       <w:r>
         <w:rPr>
@@ -12960,7 +13052,7 @@
           <w:rFonts w:ascii="Times New Roman" w:eastAsiaTheme="minorEastAsia" w:hAnsi="Times New Roman" w:cs="Times New Roman"/>
           <w:sz w:val="24"/>
         </w:rPr>
-        <w:t>: AreaP(80,8</w:t>
+        <w:t>: AreaP(7</w:t>
       </w:r>
       <w:r>
         <w:rPr>
@@ -12974,7 +13066,7 @@
           <w:rFonts w:ascii="Times New Roman" w:eastAsiaTheme="minorEastAsia" w:hAnsi="Times New Roman" w:cs="Times New Roman"/>
           <w:sz w:val="24"/>
         </w:rPr>
-        <w:t>,80,</w:t>
+        <w:t>,15,</w:t>
       </w:r>
       <w:r>
         <w:rPr>
@@ -12988,7 +13080,71 @@
           <w:rFonts w:ascii="Times New Roman" w:eastAsiaTheme="minorEastAsia" w:hAnsi="Times New Roman" w:cs="Times New Roman"/>
           <w:sz w:val="24"/>
         </w:rPr>
-        <w:t>)</w:t>
+        <w:t>,15)</w:t>
+      </w:r>
+    </w:p>
+    <w:p>
+      <w:pPr>
+        <w:rPr>
+          <w:rFonts w:ascii="Times New Roman" w:eastAsiaTheme="minorEastAsia" w:hAnsi="Times New Roman" w:cs="Times New Roman"/>
+          <w:sz w:val="24"/>
+        </w:rPr>
+      </w:pPr>
+      <w:r>
+        <w:rPr>
+          <w:rFonts w:ascii="Times New Roman" w:eastAsiaTheme="minorEastAsia" w:hAnsi="Times New Roman" w:cs="Times New Roman"/>
+          <w:sz w:val="24"/>
+        </w:rPr>
+        <w:t xml:space="preserve">  area3</w:t>
+      </w:r>
+      <w:r>
+        <w:rPr>
+          <w:rFonts w:ascii="Times New Roman" w:eastAsiaTheme="minorEastAsia" w:hAnsi="Times New Roman" w:cs="Times New Roman"/>
+          <w:sz w:val="24"/>
+        </w:rPr>
+        <w:t>b</w:t>
+      </w:r>
+      <w:r>
+        <w:rPr>
+          <w:rFonts w:ascii="Times New Roman" w:eastAsiaTheme="minorEastAsia" w:hAnsi="Times New Roman" w:cs="Times New Roman"/>
+          <w:sz w:val="24"/>
+        </w:rPr>
+        <w:t xml:space="preserve"> </w:t>
+      </w:r>
+      <w:r>
+        <w:rPr>
+          <w:rFonts w:ascii="Times New Roman" w:eastAsiaTheme="minorEastAsia" w:hAnsi="Times New Roman" w:cs="Times New Roman"/>
+          <w:sz w:val="24"/>
+        </w:rPr>
+        <w:t>: AreaP(7</w:t>
+      </w:r>
+      <w:r>
+        <w:rPr>
+          <w:rFonts w:ascii="Times New Roman" w:eastAsiaTheme="minorEastAsia" w:hAnsi="Times New Roman" w:cs="Times New Roman"/>
+          <w:sz w:val="24"/>
+        </w:rPr>
+        <w:t>1</w:t>
+      </w:r>
+      <w:r>
+        <w:rPr>
+          <w:rFonts w:ascii="Times New Roman" w:eastAsiaTheme="minorEastAsia" w:hAnsi="Times New Roman" w:cs="Times New Roman"/>
+          <w:sz w:val="24"/>
+        </w:rPr>
+        <w:t>,10,</w:t>
+      </w:r>
+      <w:r>
+        <w:rPr>
+          <w:rFonts w:ascii="Times New Roman" w:eastAsiaTheme="minorEastAsia" w:hAnsi="Times New Roman" w:cs="Times New Roman"/>
+          <w:sz w:val="24"/>
+        </w:rPr>
+        <w:t>100</w:t>
+      </w:r>
+      <w:r>
+        <w:rPr>
+          <w:rFonts w:ascii="Times New Roman" w:eastAsiaTheme="minorEastAsia" w:hAnsi="Times New Roman" w:cs="Times New Roman"/>
+          <w:sz w:val="24"/>
+        </w:rPr>
+        <w:t>,10)</w:t>
       </w:r>
     </w:p>
     <w:p>
@@ -13010,85 +13166,14 @@
           <w:rFonts w:ascii="Times New Roman" w:eastAsiaTheme="minorEastAsia" w:hAnsi="Times New Roman" w:cs="Times New Roman"/>
           <w:sz w:val="24"/>
         </w:rPr>
-        <w:t>3</w:t>
-      </w:r>
-      <w:r>
-        <w:rPr>
-          <w:rFonts w:ascii="Times New Roman" w:eastAsiaTheme="minorEastAsia" w:hAnsi="Times New Roman" w:cs="Times New Roman"/>
-          <w:sz w:val="24"/>
-        </w:rPr>
-        <w:t>_</w:t>
-      </w:r>
-      <w:r>
-        <w:rPr>
-          <w:rFonts w:ascii="Times New Roman" w:eastAsiaTheme="minorEastAsia" w:hAnsi="Times New Roman" w:cs="Times New Roman"/>
-          <w:sz w:val="24"/>
-        </w:rPr>
-        <w:t xml:space="preserve">1 </w:t>
-      </w:r>
-      <w:r>
-        <w:rPr>
-          <w:rFonts w:ascii="Times New Roman" w:eastAsiaTheme="minorEastAsia" w:hAnsi="Times New Roman" w:cs="Times New Roman"/>
-          <w:sz w:val="24"/>
-        </w:rPr>
-        <w:t>: AreaP(7</w:t>
-      </w:r>
-      <w:r>
-        <w:rPr>
-          <w:rFonts w:ascii="Times New Roman" w:eastAsiaTheme="minorEastAsia" w:hAnsi="Times New Roman" w:cs="Times New Roman"/>
-          <w:sz w:val="24"/>
-        </w:rPr>
-        <w:t>1</w:t>
-      </w:r>
-      <w:r>
-        <w:rPr>
-          <w:rFonts w:ascii="Times New Roman" w:eastAsiaTheme="minorEastAsia" w:hAnsi="Times New Roman" w:cs="Times New Roman"/>
-          <w:sz w:val="24"/>
-        </w:rPr>
-        <w:t>,15,</w:t>
-      </w:r>
-      <w:r>
-        <w:rPr>
-          <w:rFonts w:ascii="Times New Roman" w:eastAsiaTheme="minorEastAsia" w:hAnsi="Times New Roman" w:cs="Times New Roman"/>
-          <w:sz w:val="24"/>
-        </w:rPr>
-        <w:t>100</w:t>
-      </w:r>
-      <w:r>
-        <w:rPr>
-          <w:rFonts w:ascii="Times New Roman" w:eastAsiaTheme="minorEastAsia" w:hAnsi="Times New Roman" w:cs="Times New Roman"/>
-          <w:sz w:val="24"/>
-        </w:rPr>
-        <w:t>,15)</w:t>
-      </w:r>
-    </w:p>
-    <w:p>
-      <w:pPr>
-        <w:rPr>
-          <w:rFonts w:ascii="Times New Roman" w:eastAsiaTheme="minorEastAsia" w:hAnsi="Times New Roman" w:cs="Times New Roman"/>
-          <w:sz w:val="24"/>
-        </w:rPr>
-      </w:pPr>
-      <w:r>
-        <w:rPr>
-          <w:rFonts w:ascii="Times New Roman" w:eastAsiaTheme="minorEastAsia" w:hAnsi="Times New Roman" w:cs="Times New Roman"/>
-          <w:sz w:val="24"/>
-        </w:rPr>
-        <w:t xml:space="preserve">  area3</w:t>
-      </w:r>
-      <w:r>
-        <w:rPr>
-          <w:rFonts w:ascii="Times New Roman" w:eastAsiaTheme="minorEastAsia" w:hAnsi="Times New Roman" w:cs="Times New Roman"/>
-          <w:sz w:val="24"/>
-        </w:rPr>
-        <w:t>_</w:t>
-      </w:r>
-      <w:r>
-        <w:rPr>
-          <w:rFonts w:ascii="Times New Roman" w:eastAsiaTheme="minorEastAsia" w:hAnsi="Times New Roman" w:cs="Times New Roman"/>
-          <w:sz w:val="24"/>
-        </w:rPr>
-        <w:t>2</w:t>
+        <w:t>4</w:t>
+      </w:r>
+      <w:r>
+        <w:rPr>
+          <w:rFonts w:ascii="Times New Roman" w:eastAsiaTheme="minorEastAsia" w:hAnsi="Times New Roman" w:cs="Times New Roman"/>
+          <w:sz w:val="24"/>
+        </w:rPr>
+        <w:t>a</w:t>
       </w:r>
       <w:r>
         <w:rPr>
@@ -13102,77 +13187,6 @@
           <w:rFonts w:ascii="Times New Roman" w:eastAsiaTheme="minorEastAsia" w:hAnsi="Times New Roman" w:cs="Times New Roman"/>
           <w:sz w:val="24"/>
         </w:rPr>
-        <w:t>: AreaP(7</w:t>
-      </w:r>
-      <w:r>
-        <w:rPr>
-          <w:rFonts w:ascii="Times New Roman" w:eastAsiaTheme="minorEastAsia" w:hAnsi="Times New Roman" w:cs="Times New Roman"/>
-          <w:sz w:val="24"/>
-        </w:rPr>
-        <w:t>1</w:t>
-      </w:r>
-      <w:r>
-        <w:rPr>
-          <w:rFonts w:ascii="Times New Roman" w:eastAsiaTheme="minorEastAsia" w:hAnsi="Times New Roman" w:cs="Times New Roman"/>
-          <w:sz w:val="24"/>
-        </w:rPr>
-        <w:t>,10,</w:t>
-      </w:r>
-      <w:r>
-        <w:rPr>
-          <w:rFonts w:ascii="Times New Roman" w:eastAsiaTheme="minorEastAsia" w:hAnsi="Times New Roman" w:cs="Times New Roman"/>
-          <w:sz w:val="24"/>
-        </w:rPr>
-        <w:t>100</w:t>
-      </w:r>
-      <w:r>
-        <w:rPr>
-          <w:rFonts w:ascii="Times New Roman" w:eastAsiaTheme="minorEastAsia" w:hAnsi="Times New Roman" w:cs="Times New Roman"/>
-          <w:sz w:val="24"/>
-        </w:rPr>
-        <w:t>,10)</w:t>
-      </w:r>
-    </w:p>
-    <w:p>
-      <w:pPr>
-        <w:rPr>
-          <w:rFonts w:ascii="Times New Roman" w:eastAsiaTheme="minorEastAsia" w:hAnsi="Times New Roman" w:cs="Times New Roman"/>
-          <w:sz w:val="24"/>
-        </w:rPr>
-      </w:pPr>
-      <w:r>
-        <w:rPr>
-          <w:rFonts w:ascii="Times New Roman" w:eastAsiaTheme="minorEastAsia" w:hAnsi="Times New Roman" w:cs="Times New Roman"/>
-          <w:sz w:val="24"/>
-        </w:rPr>
-        <w:t xml:space="preserve">  area</w:t>
-      </w:r>
-      <w:r>
-        <w:rPr>
-          <w:rFonts w:ascii="Times New Roman" w:eastAsiaTheme="minorEastAsia" w:hAnsi="Times New Roman" w:cs="Times New Roman"/>
-          <w:sz w:val="24"/>
-        </w:rPr>
-        <w:t>4</w:t>
-      </w:r>
-      <w:r>
-        <w:rPr>
-          <w:rFonts w:ascii="Times New Roman" w:eastAsiaTheme="minorEastAsia" w:hAnsi="Times New Roman" w:cs="Times New Roman"/>
-          <w:sz w:val="24"/>
-        </w:rPr>
-        <w:t>_</w:t>
-      </w:r>
-      <w:r>
-        <w:rPr>
-          <w:rFonts w:ascii="Times New Roman" w:eastAsiaTheme="minorEastAsia" w:hAnsi="Times New Roman" w:cs="Times New Roman"/>
-          <w:sz w:val="24"/>
-        </w:rPr>
-        <w:t xml:space="preserve">1 </w:t>
-      </w:r>
-      <w:r>
-        <w:rPr>
-          <w:rFonts w:ascii="Times New Roman" w:eastAsiaTheme="minorEastAsia" w:hAnsi="Times New Roman" w:cs="Times New Roman"/>
-          <w:sz w:val="24"/>
-        </w:rPr>
         <w:t>: AreaP(10,1,10,10)</w:t>
       </w:r>
     </w:p>
@@ -13188,7 +13202,14 @@
           <w:rFonts w:ascii="Times New Roman" w:eastAsiaTheme="minorEastAsia" w:hAnsi="Times New Roman" w:cs="Times New Roman"/>
           <w:sz w:val="24"/>
         </w:rPr>
-        <w:t xml:space="preserve">  area4_2</w:t>
+        <w:t xml:space="preserve">  area4</w:t>
+      </w:r>
+      <w:r>
+        <w:rPr>
+          <w:rFonts w:ascii="Times New Roman" w:eastAsiaTheme="minorEastAsia" w:hAnsi="Times New Roman" w:cs="Times New Roman"/>
+          <w:sz w:val="24"/>
+        </w:rPr>
+        <w:t>b</w:t>
       </w:r>
       <w:r>
         <w:rPr>
@@ -14560,7 +14581,14 @@
           <w:rFonts w:ascii="Times New Roman" w:eastAsiaTheme="minorEastAsia" w:hAnsi="Times New Roman" w:cs="Times New Roman"/>
           <w:sz w:val="24"/>
         </w:rPr>
-        <w:t>_1)</w:t>
+        <w:t>a</w:t>
+      </w:r>
+      <w:r>
+        <w:rPr>
+          <w:rFonts w:ascii="Times New Roman" w:eastAsiaTheme="minorEastAsia" w:hAnsi="Times New Roman" w:cs="Times New Roman"/>
+          <w:sz w:val="24"/>
+        </w:rPr>
+        <w:t>)</w:t>
       </w:r>
     </w:p>
     <w:p>
@@ -14589,7 +14617,21 @@
           <w:rFonts w:ascii="Times New Roman" w:eastAsiaTheme="minorEastAsia" w:hAnsi="Times New Roman" w:cs="Times New Roman"/>
           <w:sz w:val="24"/>
         </w:rPr>
-        <w:t>,area1_2)</w:t>
+        <w:t>,area1</w:t>
+      </w:r>
+      <w:r>
+        <w:rPr>
+          <w:rFonts w:ascii="Times New Roman" w:eastAsiaTheme="minorEastAsia" w:hAnsi="Times New Roman" w:cs="Times New Roman"/>
+          <w:sz w:val="24"/>
+        </w:rPr>
+        <w:t>b</w:t>
+      </w:r>
+      <w:r>
+        <w:rPr>
+          <w:rFonts w:ascii="Times New Roman" w:eastAsiaTheme="minorEastAsia" w:hAnsi="Times New Roman" w:cs="Times New Roman"/>
+          <w:sz w:val="24"/>
+        </w:rPr>
+        <w:t>)</w:t>
       </w:r>
     </w:p>
     <w:p>
@@ -14632,14 +14674,7 @@
           <w:rFonts w:ascii="Times New Roman" w:eastAsiaTheme="minorEastAsia" w:hAnsi="Times New Roman" w:cs="Times New Roman"/>
           <w:sz w:val="24"/>
         </w:rPr>
-        <w:t>_</w:t>
-      </w:r>
-      <w:r>
-        <w:rPr>
-          <w:rFonts w:ascii="Times New Roman" w:eastAsiaTheme="minorEastAsia" w:hAnsi="Times New Roman" w:cs="Times New Roman"/>
-          <w:sz w:val="24"/>
-        </w:rPr>
-        <w:t>1</w:t>
+        <w:t>a</w:t>
       </w:r>
       <w:r>
         <w:rPr>
@@ -14682,14 +14717,14 @@
           <w:rFonts w:ascii="Times New Roman" w:eastAsiaTheme="minorEastAsia" w:hAnsi="Times New Roman" w:cs="Times New Roman"/>
           <w:sz w:val="24"/>
         </w:rPr>
-        <w:t>_</w:t>
-      </w:r>
-      <w:r>
-        <w:rPr>
-          <w:rFonts w:ascii="Times New Roman" w:eastAsiaTheme="minorEastAsia" w:hAnsi="Times New Roman" w:cs="Times New Roman"/>
-          <w:sz w:val="24"/>
-        </w:rPr>
-        <w:t>2)</w:t>
+        <w:t>b</w:t>
+      </w:r>
+      <w:r>
+        <w:rPr>
+          <w:rFonts w:ascii="Times New Roman" w:eastAsiaTheme="minorEastAsia" w:hAnsi="Times New Roman" w:cs="Times New Roman"/>
+          <w:sz w:val="24"/>
+        </w:rPr>
+        <w:t>)</w:t>
       </w:r>
     </w:p>
     <w:p>
@@ -14732,14 +14767,7 @@
           <w:rFonts w:ascii="Times New Roman" w:eastAsiaTheme="minorEastAsia" w:hAnsi="Times New Roman" w:cs="Times New Roman"/>
           <w:sz w:val="24"/>
         </w:rPr>
-        <w:t>_</w:t>
-      </w:r>
-      <w:r>
-        <w:rPr>
-          <w:rFonts w:ascii="Times New Roman" w:eastAsiaTheme="minorEastAsia" w:hAnsi="Times New Roman" w:cs="Times New Roman"/>
-          <w:sz w:val="24"/>
-        </w:rPr>
-        <w:t>1</w:t>
+        <w:t>a</w:t>
       </w:r>
       <w:r>
         <w:rPr>
@@ -14775,7 +14803,21 @@
           <w:rFonts w:ascii="Times New Roman" w:eastAsiaTheme="minorEastAsia" w:hAnsi="Times New Roman" w:cs="Times New Roman"/>
           <w:sz w:val="24"/>
         </w:rPr>
-        <w:t>,area3_2)</w:t>
+        <w:t>,area3</w:t>
+      </w:r>
+      <w:r>
+        <w:rPr>
+          <w:rFonts w:ascii="Times New Roman" w:eastAsiaTheme="minorEastAsia" w:hAnsi="Times New Roman" w:cs="Times New Roman"/>
+          <w:sz w:val="24"/>
+        </w:rPr>
+        <w:t>b</w:t>
+      </w:r>
+      <w:r>
+        <w:rPr>
+          <w:rFonts w:ascii="Times New Roman" w:eastAsiaTheme="minorEastAsia" w:hAnsi="Times New Roman" w:cs="Times New Roman"/>
+          <w:sz w:val="24"/>
+        </w:rPr>
+        <w:t>)</w:t>
       </w:r>
     </w:p>
     <w:p>
@@ -14818,14 +14860,7 @@
           <w:rFonts w:ascii="Times New Roman" w:eastAsiaTheme="minorEastAsia" w:hAnsi="Times New Roman" w:cs="Times New Roman"/>
           <w:sz w:val="24"/>
         </w:rPr>
-        <w:t>_</w:t>
-      </w:r>
-      <w:r>
-        <w:rPr>
-          <w:rFonts w:ascii="Times New Roman" w:eastAsiaTheme="minorEastAsia" w:hAnsi="Times New Roman" w:cs="Times New Roman"/>
-          <w:sz w:val="24"/>
-        </w:rPr>
-        <w:t>1</w:t>
+        <w:t>a</w:t>
       </w:r>
       <w:r>
         <w:rPr>
@@ -14861,14 +14896,14 @@
           <w:rFonts w:ascii="Times New Roman" w:eastAsiaTheme="minorEastAsia" w:hAnsi="Times New Roman" w:cs="Times New Roman"/>
           <w:sz w:val="24"/>
         </w:rPr>
-        <w:t>,area4_</w:t>
-      </w:r>
-      <w:r>
-        <w:rPr>
-          <w:rFonts w:ascii="Times New Roman" w:eastAsiaTheme="minorEastAsia" w:hAnsi="Times New Roman" w:cs="Times New Roman"/>
-          <w:sz w:val="24"/>
-        </w:rPr>
-        <w:t>2</w:t>
+        <w:t>,area4</w:t>
+      </w:r>
+      <w:r>
+        <w:rPr>
+          <w:rFonts w:ascii="Times New Roman" w:eastAsiaTheme="minorEastAsia" w:hAnsi="Times New Roman" w:cs="Times New Roman"/>
+          <w:sz w:val="24"/>
+        </w:rPr>
+        <w:t>b</w:t>
       </w:r>
       <w:r>
         <w:rPr>

</xml_diff>